<commit_message>
Remove manual difficulty from article documents
</commit_message>
<xml_diff>
--- a/_scripts/data-articles/08-03-july-2021-vets-saved-cat-with-vodka.docx
+++ b/_scripts/data-articles/08-03-july-2021-vets-saved-cat-with-vodka.docx
@@ -10,27 +10,6 @@
       <w:r>
         <w:rPr/>
         <w:t>How South African Vets Saved Babi the Cat's Life with a Few Shots of Vodka</w:t>
-      </w:r>
-    </w:p>
-    <w:p>
-      <w:pPr>
-        <w:pStyle w:val="ListParagraph"/>
-        <w:numPr>
-          <w:ilvl w:val="0"/>
-          <w:numId w:val="1"/>
-        </w:numPr>
-        <w:rPr>
-          <w:rFonts w:ascii="Calibri" w:hAnsi="Calibri" w:eastAsia="Calibri" w:cs="Calibri" w:asciiTheme="minorAscii" w:hAnsiTheme="minorAscii" w:eastAsiaTheme="minorAscii" w:cstheme="minorAscii"/>
-          <w:sz w:val="22"/>
-          <w:szCs w:val="22"/>
-        </w:rPr>
-      </w:pPr>
-      <w:r>
-        <w:rPr>
-          <w:b w:val="1"/>
-          <w:bCs w:val="1"/>
-        </w:rPr>
-        <w:t>Difficulty: Medium-High</w:t>
       </w:r>
     </w:p>
     <w:p>

</xml_diff>